<commit_message>
.class file url added
</commit_message>
<xml_diff>
--- a/OOPs.docx
+++ b/OOPs.docx
@@ -1282,15 +1282,7 @@
       </w:r>
       <w:proofErr w:type="spellEnd"/>
       <w:r>
-        <w:t xml:space="preserve"> and they place in same </w:t>
-      </w:r>
-      <w:proofErr w:type="gramStart"/>
-      <w:r>
-        <w:t>bucket .</w:t>
-      </w:r>
-      <w:proofErr w:type="gramEnd"/>
-      <w:r>
-        <w:t xml:space="preserve"> </w:t>
+        <w:t xml:space="preserve"> and they place in same bucket . </w:t>
       </w:r>
     </w:p>
     <w:p>
@@ -1335,11 +1327,23 @@
       </w:r>
       <w:proofErr w:type="spellEnd"/>
     </w:p>
-    <w:p>
+    <w:p/>
+    <w:p/>
+    <w:p>
+      <w:pPr>
+        <w:tabs>
+          <w:tab w:val="left" w:pos="5900"/>
+        </w:tabs>
+      </w:pPr>
+      <w:r>
+        <w:tab/>
+      </w:r>
+      <w:r>
+        <w:t>https://www.youtube.com/watch?v=a6l0N-20IpY</w:t>
+      </w:r>
       <w:bookmarkStart w:id="0" w:name="_GoBack"/>
       <w:bookmarkEnd w:id="0"/>
     </w:p>
-    <w:p/>
     <w:sectPr>
       <w:pgSz w:w="12240" w:h="15840"/>
       <w:pgMar w:top="1440" w:right="1440" w:bottom="1440" w:left="1440" w:header="720" w:footer="720" w:gutter="0"/>

</xml_diff>